<commit_message>
Fixat en grej i dokumentet
</commit_message>
<xml_diff>
--- a/Dokument/Testdokument/da336a_Testdokumentet_v1.2_HitIt_vt16.docx
+++ b/Dokument/Testdokument/da336a_Testdokumentet_v1.2_HitIt_vt16.docx
@@ -2791,33 +2791,18 @@
           <w:rFonts w:ascii="Times" w:hAnsi="Times" w:cs="Times"/>
           <w:b/>
         </w:rPr>
-        <w:t xml:space="preserve">M02 </w:t>
-      </w:r>
+        <w:t>M02 Skapa konto</w:t>
+      </w:r>
+    </w:p>
+    <w:p>
+      <w:pPr>
+        <w:pStyle w:val="Standard"/>
+      </w:pPr>
       <w:r>
         <w:rPr>
           <w:rFonts w:ascii="Times" w:hAnsi="Times" w:cs="Times"/>
-          <w:b/>
-        </w:rPr>
-        <w:t>Skapa konto</w:t>
-      </w:r>
-    </w:p>
-    <w:p>
-      <w:pPr>
-        <w:pStyle w:val="Standard"/>
-      </w:pPr>
-      <w:r>
-        <w:rPr>
-          <w:rFonts w:ascii="Times" w:hAnsi="Times" w:cs="Times"/>
-        </w:rPr>
-        <w:t>Förberedelser: Starta webb</w:t>
-      </w:r>
-      <w:bookmarkStart w:id="9" w:name="_GoBack"/>
-      <w:bookmarkEnd w:id="9"/>
-      <w:r>
-        <w:rPr>
-          <w:rFonts w:ascii="Times" w:hAnsi="Times" w:cs="Times"/>
-        </w:rPr>
-        <w:t>applikationen</w:t>
+        </w:rPr>
+        <w:t>Förberedelser: Starta webbapplikationen</w:t>
       </w:r>
     </w:p>
     <w:p>
@@ -2983,21 +2968,7 @@
           <w:rFonts w:ascii="Times" w:hAnsi="Times" w:cs="Times"/>
           <w:b/>
         </w:rPr>
-        <w:t>M03</w:t>
-      </w:r>
-      <w:r>
-        <w:rPr>
-          <w:rFonts w:ascii="Times" w:hAnsi="Times" w:cs="Times"/>
-          <w:b/>
-        </w:rPr>
-        <w:t xml:space="preserve"> Webbsida</w:t>
-      </w:r>
-      <w:r>
-        <w:rPr>
-          <w:rFonts w:ascii="Times" w:hAnsi="Times" w:cs="Times"/>
-          <w:b/>
-        </w:rPr>
-        <w:t>n som Inloggad</w:t>
+        <w:t>M03 Webbsidan som Inloggad</w:t>
       </w:r>
     </w:p>
     <w:p>
@@ -3042,13 +3013,7 @@
         <w:rPr>
           <w:rFonts w:cs="Times New Roman"/>
         </w:rPr>
-        <w:t>Testa ifall det går att</w:t>
-      </w:r>
-      <w:r>
-        <w:rPr>
-          <w:rFonts w:cs="Times New Roman"/>
-        </w:rPr>
-        <w:t xml:space="preserve"> logga in på sodan</w:t>
+        <w:t>Testa ifall det går att logga in på sodan</w:t>
       </w:r>
     </w:p>
     <w:p>
@@ -3111,6 +3076,12 @@
       <w:pPr>
         <w:pStyle w:val="Standard"/>
       </w:pPr>
+      <w:r>
+        <w:rPr>
+          <w:rFonts w:ascii="Times" w:hAnsi="Times" w:cs="Times"/>
+        </w:rPr>
+        <w:t>Förväntat resultat: Fungerar utan några problem</w:t>
+      </w:r>
     </w:p>
     <w:p>
       <w:pPr>
@@ -3149,14 +3120,7 @@
           <w:rFonts w:ascii="Times" w:hAnsi="Times" w:cs="Times"/>
           <w:b/>
         </w:rPr>
-        <w:t xml:space="preserve"> </w:t>
-      </w:r>
-      <w:r>
-        <w:rPr>
-          <w:rFonts w:ascii="Times" w:hAnsi="Times" w:cs="Times"/>
-          <w:b/>
-        </w:rPr>
-        <w:t>Redigera profil</w:t>
+        <w:t xml:space="preserve"> Redigera profil</w:t>
       </w:r>
     </w:p>
     <w:p>
@@ -3423,31 +3387,18 @@
           <w:rFonts w:ascii="Times" w:hAnsi="Times" w:cs="Times"/>
           <w:b/>
         </w:rPr>
-        <w:t xml:space="preserve"> </w:t>
-      </w:r>
+        <w:t xml:space="preserve"> Talents</w:t>
+      </w:r>
+    </w:p>
+    <w:p>
+      <w:pPr>
+        <w:pStyle w:val="Standard"/>
+      </w:pPr>
       <w:r>
         <w:rPr>
           <w:rFonts w:ascii="Times" w:hAnsi="Times" w:cs="Times"/>
-          <w:b/>
-        </w:rPr>
-        <w:t>Talents</w:t>
-      </w:r>
-    </w:p>
-    <w:p>
-      <w:pPr>
-        <w:pStyle w:val="Standard"/>
-      </w:pPr>
-      <w:r>
-        <w:rPr>
-          <w:rFonts w:ascii="Times" w:hAnsi="Times" w:cs="Times"/>
-        </w:rPr>
-        <w:t>Förberedelser: Starta webbapplikationen</w:t>
-      </w:r>
-      <w:r>
-        <w:rPr>
-          <w:rFonts w:ascii="Times" w:hAnsi="Times" w:cs="Times"/>
-        </w:rPr>
-        <w:t>, logga in och klicka på Profile</w:t>
+        </w:rPr>
+        <w:t>Förberedelser: Starta webbapplikationen, logga in och klicka på Profile</w:t>
       </w:r>
     </w:p>
     <w:p>
@@ -3627,13 +3578,7 @@
         <w:rPr>
           <w:rFonts w:ascii="Times" w:hAnsi="Times" w:cs="Times"/>
         </w:rPr>
-        <w:t xml:space="preserve">Starta webbapplikationen, logga in och klicka på </w:t>
-      </w:r>
-      <w:r>
-        <w:rPr>
-          <w:rFonts w:ascii="Times" w:hAnsi="Times" w:cs="Times"/>
-        </w:rPr>
-        <w:t>Collaborations</w:t>
+        <w:t>Starta webbapplikationen, logga in och klicka på Collaborations</w:t>
       </w:r>
     </w:p>
     <w:p>
@@ -3783,31 +3728,18 @@
           <w:rFonts w:ascii="Times" w:hAnsi="Times" w:cs="Times"/>
           <w:b/>
         </w:rPr>
-        <w:t xml:space="preserve"> </w:t>
-      </w:r>
+        <w:t xml:space="preserve"> Logga in som Admin</w:t>
+      </w:r>
+    </w:p>
+    <w:p>
+      <w:pPr>
+        <w:pStyle w:val="Standard"/>
+      </w:pPr>
       <w:r>
         <w:rPr>
           <w:rFonts w:ascii="Times" w:hAnsi="Times" w:cs="Times"/>
-          <w:b/>
-        </w:rPr>
-        <w:t>Logga in som Admin</w:t>
-      </w:r>
-    </w:p>
-    <w:p>
-      <w:pPr>
-        <w:pStyle w:val="Standard"/>
-      </w:pPr>
-      <w:r>
-        <w:rPr>
-          <w:rFonts w:ascii="Times" w:hAnsi="Times" w:cs="Times"/>
-        </w:rPr>
-        <w:t>Förberedelser: Starta webbapplikationen</w:t>
-      </w:r>
-      <w:r>
-        <w:rPr>
-          <w:rFonts w:ascii="Times" w:hAnsi="Times" w:cs="Times"/>
-        </w:rPr>
-        <w:t>, klicka på Log in</w:t>
+        </w:rPr>
+        <w:t>Förberedelser: Starta webbapplikationen, klicka på Log in</w:t>
       </w:r>
     </w:p>
     <w:p>
@@ -4322,31 +4254,18 @@
           <w:b/>
         </w:rPr>
         <w:lastRenderedPageBreak/>
-        <w:t>M10 Collaboration</w:t>
-      </w:r>
+        <w:t>M10 Collaboration som Admin</w:t>
+      </w:r>
+    </w:p>
+    <w:p>
+      <w:pPr>
+        <w:pStyle w:val="Standard"/>
+      </w:pPr>
       <w:r>
         <w:rPr>
           <w:rFonts w:ascii="Times" w:hAnsi="Times" w:cs="Times"/>
-          <w:b/>
-        </w:rPr>
-        <w:t xml:space="preserve"> som Admin</w:t>
-      </w:r>
-    </w:p>
-    <w:p>
-      <w:pPr>
-        <w:pStyle w:val="Standard"/>
-      </w:pPr>
-      <w:r>
-        <w:rPr>
-          <w:rFonts w:ascii="Times" w:hAnsi="Times" w:cs="Times"/>
-        </w:rPr>
-        <w:t xml:space="preserve">Förberedelser: Starta webbapplikationen, logga in som Admin, klicka på </w:t>
-      </w:r>
-      <w:r>
-        <w:rPr>
-          <w:rFonts w:ascii="Times" w:hAnsi="Times" w:cs="Times"/>
-        </w:rPr>
-        <w:t>Collaborations</w:t>
+        </w:rPr>
+        <w:t>Förberedelser: Starta webbapplikationen, logga in som Admin, klicka på Collaborations</w:t>
       </w:r>
     </w:p>
     <w:p>
@@ -4578,25 +4497,8 @@
           <w:rFonts w:ascii="Times" w:hAnsi="Times" w:cs="Times"/>
         </w:rPr>
       </w:pPr>
-      <w:r>
-        <w:rPr>
-          <w:rFonts w:ascii="Times" w:hAnsi="Times" w:cs="Times"/>
-        </w:rPr>
-        <w:t>Resultat:</w:t>
-      </w:r>
-      <w:r>
-        <w:rPr>
-          <w:rFonts w:ascii="Times" w:hAnsi="Times" w:cs="Times"/>
-        </w:rPr>
-        <w:t xml:space="preserve"> All text var på engelska förrutom vid tillfällen där texten är baserad på språket som din dator är satt till.</w:t>
-      </w:r>
-    </w:p>
-    <w:p>
-      <w:pPr>
-        <w:rPr>
-          <w:rFonts w:ascii="Times" w:hAnsi="Times" w:cs="Times"/>
-        </w:rPr>
-      </w:pPr>
+      <w:bookmarkStart w:id="9" w:name="_GoBack"/>
+      <w:bookmarkEnd w:id="9"/>
     </w:p>
     <w:p>
       <w:pPr>
@@ -4959,7 +4861,6 @@
         <w:rPr>
           <w:rFonts w:cs="Times New Roman"/>
         </w:rPr>
-        <w:lastRenderedPageBreak/>
         <w:t>Teststegsfall:</w:t>
       </w:r>
     </w:p>
@@ -4989,6 +4890,7 @@
           <w:sz w:val="24"/>
           <w:szCs w:val="24"/>
         </w:rPr>
+        <w:lastRenderedPageBreak/>
         <w:t>Går det att välja andra språk</w:t>
       </w:r>
     </w:p>
@@ -12229,7 +12131,7 @@
 </file>
 
 <file path=customXml/itemProps1.xml><?xml version="1.0" encoding="utf-8"?>
-<ds:datastoreItem xmlns:ds="http://schemas.openxmlformats.org/officeDocument/2006/customXml" ds:itemID="{3202DD5C-FE6A-4F31-AC3C-73B2EABF14AF}">
+<ds:datastoreItem xmlns:ds="http://schemas.openxmlformats.org/officeDocument/2006/customXml" ds:itemID="{8658F3C0-8507-4B3A-920B-9B0ECD65BAFE}">
   <ds:schemaRefs>
     <ds:schemaRef ds:uri="http://schemas.openxmlformats.org/officeDocument/2006/bibliography"/>
   </ds:schemaRefs>

</xml_diff>